<commit_message>
updated Day 6 training materials
</commit_message>
<xml_diff>
--- a/Day 4/Hands On Demos/Hands On Demos - Day 4.docx
+++ b/Day 4/Hands On Demos/Hands On Demos - Day 4.docx
@@ -15,14 +15,7 @@
           <w:sz w:val="40"/>
           <w:szCs w:val="40"/>
         </w:rPr>
-        <w:t xml:space="preserve">Hands On Demos - Day </w:t>
-      </w:r>
-      <w:r>
-        <w:rPr>
-          <w:sz w:val="40"/>
-          <w:szCs w:val="40"/>
-        </w:rPr>
-        <w:t>4</w:t>
+        <w:t>Hands On Demos - Day 4</w:t>
       </w:r>
     </w:p>
     <w:p>
@@ -35,6 +28,621 @@
       </w:pPr>
       <w:r>
         <w:rPr>
+          <w:sz w:val="40"/>
+          <w:szCs w:val="40"/>
+        </w:rPr>
+        <w:drawing>
+          <wp:inline distT="0" distB="0" distL="0" distR="0" wp14:anchorId="0278845F" wp14:editId="647AE230">
+            <wp:extent cx="3299746" cy="5273497"/>
+            <wp:effectExtent l="0" t="0" r="0" b="3810"/>
+            <wp:docPr id="241701464" name="Picture 1"/>
+            <wp:cNvGraphicFramePr>
+              <a:graphicFrameLocks xmlns:a="http://schemas.openxmlformats.org/drawingml/2006/main" noChangeAspect="1"/>
+            </wp:cNvGraphicFramePr>
+            <a:graphic xmlns:a="http://schemas.openxmlformats.org/drawingml/2006/main">
+              <a:graphicData uri="http://schemas.openxmlformats.org/drawingml/2006/picture">
+                <pic:pic xmlns:pic="http://schemas.openxmlformats.org/drawingml/2006/picture">
+                  <pic:nvPicPr>
+                    <pic:cNvPr id="241701464" name=""/>
+                    <pic:cNvPicPr/>
+                  </pic:nvPicPr>
+                  <pic:blipFill>
+                    <a:blip r:embed="rId7"/>
+                    <a:stretch>
+                      <a:fillRect/>
+                    </a:stretch>
+                  </pic:blipFill>
+                  <pic:spPr>
+                    <a:xfrm>
+                      <a:off x="0" y="0"/>
+                      <a:ext cx="3299746" cy="5273497"/>
+                    </a:xfrm>
+                    <a:prstGeom prst="rect">
+                      <a:avLst/>
+                    </a:prstGeom>
+                  </pic:spPr>
+                </pic:pic>
+              </a:graphicData>
+            </a:graphic>
+          </wp:inline>
+        </w:drawing>
+      </w:r>
+    </w:p>
+    <w:p>
+      <w:pPr>
+        <w:rPr>
+          <w:sz w:val="40"/>
+          <w:szCs w:val="40"/>
+        </w:rPr>
+      </w:pPr>
+      <w:r>
+        <w:rPr>
+          <w:sz w:val="40"/>
+          <w:szCs w:val="40"/>
+        </w:rPr>
+        <w:lastRenderedPageBreak/>
+        <w:drawing>
+          <wp:inline distT="0" distB="0" distL="0" distR="0" wp14:anchorId="56A9660E" wp14:editId="3BBD08DE">
+            <wp:extent cx="4854361" cy="2789162"/>
+            <wp:effectExtent l="0" t="0" r="3810" b="0"/>
+            <wp:docPr id="593470061" name="Picture 1"/>
+            <wp:cNvGraphicFramePr>
+              <a:graphicFrameLocks xmlns:a="http://schemas.openxmlformats.org/drawingml/2006/main" noChangeAspect="1"/>
+            </wp:cNvGraphicFramePr>
+            <a:graphic xmlns:a="http://schemas.openxmlformats.org/drawingml/2006/main">
+              <a:graphicData uri="http://schemas.openxmlformats.org/drawingml/2006/picture">
+                <pic:pic xmlns:pic="http://schemas.openxmlformats.org/drawingml/2006/picture">
+                  <pic:nvPicPr>
+                    <pic:cNvPr id="593470061" name=""/>
+                    <pic:cNvPicPr/>
+                  </pic:nvPicPr>
+                  <pic:blipFill>
+                    <a:blip r:embed="rId8"/>
+                    <a:stretch>
+                      <a:fillRect/>
+                    </a:stretch>
+                  </pic:blipFill>
+                  <pic:spPr>
+                    <a:xfrm>
+                      <a:off x="0" y="0"/>
+                      <a:ext cx="4854361" cy="2789162"/>
+                    </a:xfrm>
+                    <a:prstGeom prst="rect">
+                      <a:avLst/>
+                    </a:prstGeom>
+                  </pic:spPr>
+                </pic:pic>
+              </a:graphicData>
+            </a:graphic>
+          </wp:inline>
+        </w:drawing>
+      </w:r>
+      <w:r>
+        <w:rPr>
+          <w:sz w:val="40"/>
+          <w:szCs w:val="40"/>
+        </w:rPr>
+        <w:drawing>
+          <wp:inline distT="0" distB="0" distL="0" distR="0" wp14:anchorId="6BE62ACA" wp14:editId="3BC30087">
+            <wp:extent cx="5943600" cy="3811905"/>
+            <wp:effectExtent l="0" t="0" r="0" b="0"/>
+            <wp:docPr id="613359422" name="Picture 1"/>
+            <wp:cNvGraphicFramePr>
+              <a:graphicFrameLocks xmlns:a="http://schemas.openxmlformats.org/drawingml/2006/main" noChangeAspect="1"/>
+            </wp:cNvGraphicFramePr>
+            <a:graphic xmlns:a="http://schemas.openxmlformats.org/drawingml/2006/main">
+              <a:graphicData uri="http://schemas.openxmlformats.org/drawingml/2006/picture">
+                <pic:pic xmlns:pic="http://schemas.openxmlformats.org/drawingml/2006/picture">
+                  <pic:nvPicPr>
+                    <pic:cNvPr id="613359422" name=""/>
+                    <pic:cNvPicPr/>
+                  </pic:nvPicPr>
+                  <pic:blipFill>
+                    <a:blip r:embed="rId9"/>
+                    <a:stretch>
+                      <a:fillRect/>
+                    </a:stretch>
+                  </pic:blipFill>
+                  <pic:spPr>
+                    <a:xfrm>
+                      <a:off x="0" y="0"/>
+                      <a:ext cx="5943600" cy="3811905"/>
+                    </a:xfrm>
+                    <a:prstGeom prst="rect">
+                      <a:avLst/>
+                    </a:prstGeom>
+                  </pic:spPr>
+                </pic:pic>
+              </a:graphicData>
+            </a:graphic>
+          </wp:inline>
+        </w:drawing>
+      </w:r>
+      <w:r>
+        <w:rPr>
+          <w:sz w:val="40"/>
+          <w:szCs w:val="40"/>
+        </w:rPr>
+        <w:lastRenderedPageBreak/>
+        <w:drawing>
+          <wp:inline distT="0" distB="0" distL="0" distR="0" wp14:anchorId="26A961C6" wp14:editId="2B87FD99">
+            <wp:extent cx="5943600" cy="3556635"/>
+            <wp:effectExtent l="0" t="0" r="0" b="5715"/>
+            <wp:docPr id="374964786" name="Picture 1"/>
+            <wp:cNvGraphicFramePr>
+              <a:graphicFrameLocks xmlns:a="http://schemas.openxmlformats.org/drawingml/2006/main" noChangeAspect="1"/>
+            </wp:cNvGraphicFramePr>
+            <a:graphic xmlns:a="http://schemas.openxmlformats.org/drawingml/2006/main">
+              <a:graphicData uri="http://schemas.openxmlformats.org/drawingml/2006/picture">
+                <pic:pic xmlns:pic="http://schemas.openxmlformats.org/drawingml/2006/picture">
+                  <pic:nvPicPr>
+                    <pic:cNvPr id="374964786" name=""/>
+                    <pic:cNvPicPr/>
+                  </pic:nvPicPr>
+                  <pic:blipFill>
+                    <a:blip r:embed="rId10"/>
+                    <a:stretch>
+                      <a:fillRect/>
+                    </a:stretch>
+                  </pic:blipFill>
+                  <pic:spPr>
+                    <a:xfrm>
+                      <a:off x="0" y="0"/>
+                      <a:ext cx="5943600" cy="3556635"/>
+                    </a:xfrm>
+                    <a:prstGeom prst="rect">
+                      <a:avLst/>
+                    </a:prstGeom>
+                  </pic:spPr>
+                </pic:pic>
+              </a:graphicData>
+            </a:graphic>
+          </wp:inline>
+        </w:drawing>
+      </w:r>
+      <w:r>
+        <w:rPr>
+          <w:sz w:val="40"/>
+          <w:szCs w:val="40"/>
+        </w:rPr>
+        <w:drawing>
+          <wp:inline distT="0" distB="0" distL="0" distR="0" wp14:anchorId="54ACCDC1" wp14:editId="6E208F15">
+            <wp:extent cx="5943600" cy="3554095"/>
+            <wp:effectExtent l="0" t="0" r="0" b="8255"/>
+            <wp:docPr id="508773699" name="Picture 1"/>
+            <wp:cNvGraphicFramePr>
+              <a:graphicFrameLocks xmlns:a="http://schemas.openxmlformats.org/drawingml/2006/main" noChangeAspect="1"/>
+            </wp:cNvGraphicFramePr>
+            <a:graphic xmlns:a="http://schemas.openxmlformats.org/drawingml/2006/main">
+              <a:graphicData uri="http://schemas.openxmlformats.org/drawingml/2006/picture">
+                <pic:pic xmlns:pic="http://schemas.openxmlformats.org/drawingml/2006/picture">
+                  <pic:nvPicPr>
+                    <pic:cNvPr id="508773699" name=""/>
+                    <pic:cNvPicPr/>
+                  </pic:nvPicPr>
+                  <pic:blipFill>
+                    <a:blip r:embed="rId11"/>
+                    <a:stretch>
+                      <a:fillRect/>
+                    </a:stretch>
+                  </pic:blipFill>
+                  <pic:spPr>
+                    <a:xfrm>
+                      <a:off x="0" y="0"/>
+                      <a:ext cx="5943600" cy="3554095"/>
+                    </a:xfrm>
+                    <a:prstGeom prst="rect">
+                      <a:avLst/>
+                    </a:prstGeom>
+                  </pic:spPr>
+                </pic:pic>
+              </a:graphicData>
+            </a:graphic>
+          </wp:inline>
+        </w:drawing>
+      </w:r>
+      <w:r>
+        <w:rPr>
+          <w:sz w:val="40"/>
+          <w:szCs w:val="40"/>
+        </w:rPr>
+        <w:lastRenderedPageBreak/>
+        <w:drawing>
+          <wp:inline distT="0" distB="0" distL="0" distR="0" wp14:anchorId="51025DAB" wp14:editId="5C059460">
+            <wp:extent cx="5943600" cy="3013710"/>
+            <wp:effectExtent l="0" t="0" r="0" b="0"/>
+            <wp:docPr id="720001459" name="Picture 1"/>
+            <wp:cNvGraphicFramePr>
+              <a:graphicFrameLocks xmlns:a="http://schemas.openxmlformats.org/drawingml/2006/main" noChangeAspect="1"/>
+            </wp:cNvGraphicFramePr>
+            <a:graphic xmlns:a="http://schemas.openxmlformats.org/drawingml/2006/main">
+              <a:graphicData uri="http://schemas.openxmlformats.org/drawingml/2006/picture">
+                <pic:pic xmlns:pic="http://schemas.openxmlformats.org/drawingml/2006/picture">
+                  <pic:nvPicPr>
+                    <pic:cNvPr id="720001459" name=""/>
+                    <pic:cNvPicPr/>
+                  </pic:nvPicPr>
+                  <pic:blipFill>
+                    <a:blip r:embed="rId12"/>
+                    <a:stretch>
+                      <a:fillRect/>
+                    </a:stretch>
+                  </pic:blipFill>
+                  <pic:spPr>
+                    <a:xfrm>
+                      <a:off x="0" y="0"/>
+                      <a:ext cx="5943600" cy="3013710"/>
+                    </a:xfrm>
+                    <a:prstGeom prst="rect">
+                      <a:avLst/>
+                    </a:prstGeom>
+                  </pic:spPr>
+                </pic:pic>
+              </a:graphicData>
+            </a:graphic>
+          </wp:inline>
+        </w:drawing>
+      </w:r>
+    </w:p>
+    <w:p>
+      <w:pPr>
+        <w:jc w:val="center"/>
+        <w:rPr>
+          <w:sz w:val="40"/>
+          <w:szCs w:val="40"/>
+        </w:rPr>
+      </w:pPr>
+      <w:r>
+        <w:rPr>
+          <w:sz w:val="40"/>
+          <w:szCs w:val="40"/>
+        </w:rPr>
+        <w:t>*************************************************************************</w:t>
+      </w:r>
+    </w:p>
+    <w:p>
+      <w:pPr>
+        <w:jc w:val="center"/>
+        <w:rPr>
+          <w:sz w:val="40"/>
+          <w:szCs w:val="40"/>
+        </w:rPr>
+      </w:pPr>
+    </w:p>
+    <w:p>
+      <w:pPr>
+        <w:rPr>
+          <w:sz w:val="40"/>
+          <w:szCs w:val="40"/>
+        </w:rPr>
+      </w:pPr>
+      <w:r>
+        <w:rPr>
+          <w:sz w:val="40"/>
+          <w:szCs w:val="40"/>
+        </w:rPr>
+        <w:lastRenderedPageBreak/>
+        <w:drawing>
+          <wp:inline distT="0" distB="0" distL="0" distR="0" wp14:anchorId="73441382" wp14:editId="1E29C59F">
+            <wp:extent cx="5943600" cy="2583180"/>
+            <wp:effectExtent l="0" t="0" r="0" b="7620"/>
+            <wp:docPr id="171866570" name="Picture 1"/>
+            <wp:cNvGraphicFramePr>
+              <a:graphicFrameLocks xmlns:a="http://schemas.openxmlformats.org/drawingml/2006/main" noChangeAspect="1"/>
+            </wp:cNvGraphicFramePr>
+            <a:graphic xmlns:a="http://schemas.openxmlformats.org/drawingml/2006/main">
+              <a:graphicData uri="http://schemas.openxmlformats.org/drawingml/2006/picture">
+                <pic:pic xmlns:pic="http://schemas.openxmlformats.org/drawingml/2006/picture">
+                  <pic:nvPicPr>
+                    <pic:cNvPr id="171866570" name=""/>
+                    <pic:cNvPicPr/>
+                  </pic:nvPicPr>
+                  <pic:blipFill>
+                    <a:blip r:embed="rId13"/>
+                    <a:stretch>
+                      <a:fillRect/>
+                    </a:stretch>
+                  </pic:blipFill>
+                  <pic:spPr>
+                    <a:xfrm>
+                      <a:off x="0" y="0"/>
+                      <a:ext cx="5943600" cy="2583180"/>
+                    </a:xfrm>
+                    <a:prstGeom prst="rect">
+                      <a:avLst/>
+                    </a:prstGeom>
+                  </pic:spPr>
+                </pic:pic>
+              </a:graphicData>
+            </a:graphic>
+          </wp:inline>
+        </w:drawing>
+      </w:r>
+      <w:r>
+        <w:rPr>
+          <w:sz w:val="40"/>
+          <w:szCs w:val="40"/>
+        </w:rPr>
+        <w:drawing>
+          <wp:inline distT="0" distB="0" distL="0" distR="0" wp14:anchorId="7BA4412E" wp14:editId="4E4C499B">
+            <wp:extent cx="5943600" cy="3496945"/>
+            <wp:effectExtent l="0" t="0" r="0" b="8255"/>
+            <wp:docPr id="7302413" name="Picture 1"/>
+            <wp:cNvGraphicFramePr>
+              <a:graphicFrameLocks xmlns:a="http://schemas.openxmlformats.org/drawingml/2006/main" noChangeAspect="1"/>
+            </wp:cNvGraphicFramePr>
+            <a:graphic xmlns:a="http://schemas.openxmlformats.org/drawingml/2006/main">
+              <a:graphicData uri="http://schemas.openxmlformats.org/drawingml/2006/picture">
+                <pic:pic xmlns:pic="http://schemas.openxmlformats.org/drawingml/2006/picture">
+                  <pic:nvPicPr>
+                    <pic:cNvPr id="7302413" name=""/>
+                    <pic:cNvPicPr/>
+                  </pic:nvPicPr>
+                  <pic:blipFill>
+                    <a:blip r:embed="rId14"/>
+                    <a:stretch>
+                      <a:fillRect/>
+                    </a:stretch>
+                  </pic:blipFill>
+                  <pic:spPr>
+                    <a:xfrm>
+                      <a:off x="0" y="0"/>
+                      <a:ext cx="5943600" cy="3496945"/>
+                    </a:xfrm>
+                    <a:prstGeom prst="rect">
+                      <a:avLst/>
+                    </a:prstGeom>
+                  </pic:spPr>
+                </pic:pic>
+              </a:graphicData>
+            </a:graphic>
+          </wp:inline>
+        </w:drawing>
+      </w:r>
+      <w:r>
+        <w:rPr>
+          <w:sz w:val="40"/>
+          <w:szCs w:val="40"/>
+        </w:rPr>
+        <w:lastRenderedPageBreak/>
+        <w:drawing>
+          <wp:inline distT="0" distB="0" distL="0" distR="0" wp14:anchorId="7D8FD52C" wp14:editId="31041716">
+            <wp:extent cx="5943600" cy="4678045"/>
+            <wp:effectExtent l="0" t="0" r="0" b="8255"/>
+            <wp:docPr id="1949412248" name="Picture 1"/>
+            <wp:cNvGraphicFramePr>
+              <a:graphicFrameLocks xmlns:a="http://schemas.openxmlformats.org/drawingml/2006/main" noChangeAspect="1"/>
+            </wp:cNvGraphicFramePr>
+            <a:graphic xmlns:a="http://schemas.openxmlformats.org/drawingml/2006/main">
+              <a:graphicData uri="http://schemas.openxmlformats.org/drawingml/2006/picture">
+                <pic:pic xmlns:pic="http://schemas.openxmlformats.org/drawingml/2006/picture">
+                  <pic:nvPicPr>
+                    <pic:cNvPr id="1949412248" name=""/>
+                    <pic:cNvPicPr/>
+                  </pic:nvPicPr>
+                  <pic:blipFill>
+                    <a:blip r:embed="rId15"/>
+                    <a:stretch>
+                      <a:fillRect/>
+                    </a:stretch>
+                  </pic:blipFill>
+                  <pic:spPr>
+                    <a:xfrm>
+                      <a:off x="0" y="0"/>
+                      <a:ext cx="5943600" cy="4678045"/>
+                    </a:xfrm>
+                    <a:prstGeom prst="rect">
+                      <a:avLst/>
+                    </a:prstGeom>
+                  </pic:spPr>
+                </pic:pic>
+              </a:graphicData>
+            </a:graphic>
+          </wp:inline>
+        </w:drawing>
+      </w:r>
+      <w:r>
+        <w:rPr>
+          <w:sz w:val="40"/>
+          <w:szCs w:val="40"/>
+        </w:rPr>
+        <w:drawing>
+          <wp:inline distT="0" distB="0" distL="0" distR="0" wp14:anchorId="0BB596FB" wp14:editId="07502D5E">
+            <wp:extent cx="5943600" cy="3490595"/>
+            <wp:effectExtent l="0" t="0" r="0" b="0"/>
+            <wp:docPr id="963191706" name="Picture 1"/>
+            <wp:cNvGraphicFramePr>
+              <a:graphicFrameLocks xmlns:a="http://schemas.openxmlformats.org/drawingml/2006/main" noChangeAspect="1"/>
+            </wp:cNvGraphicFramePr>
+            <a:graphic xmlns:a="http://schemas.openxmlformats.org/drawingml/2006/main">
+              <a:graphicData uri="http://schemas.openxmlformats.org/drawingml/2006/picture">
+                <pic:pic xmlns:pic="http://schemas.openxmlformats.org/drawingml/2006/picture">
+                  <pic:nvPicPr>
+                    <pic:cNvPr id="963191706" name=""/>
+                    <pic:cNvPicPr/>
+                  </pic:nvPicPr>
+                  <pic:blipFill>
+                    <a:blip r:embed="rId16"/>
+                    <a:stretch>
+                      <a:fillRect/>
+                    </a:stretch>
+                  </pic:blipFill>
+                  <pic:spPr>
+                    <a:xfrm>
+                      <a:off x="0" y="0"/>
+                      <a:ext cx="5943600" cy="3490595"/>
+                    </a:xfrm>
+                    <a:prstGeom prst="rect">
+                      <a:avLst/>
+                    </a:prstGeom>
+                  </pic:spPr>
+                </pic:pic>
+              </a:graphicData>
+            </a:graphic>
+          </wp:inline>
+        </w:drawing>
+      </w:r>
+      <w:r>
+        <w:rPr>
+          <w:sz w:val="40"/>
+          <w:szCs w:val="40"/>
+        </w:rPr>
+        <w:lastRenderedPageBreak/>
+        <w:drawing>
+          <wp:inline distT="0" distB="0" distL="0" distR="0" wp14:anchorId="478762CB" wp14:editId="39B60B19">
+            <wp:extent cx="5943600" cy="3631565"/>
+            <wp:effectExtent l="0" t="0" r="0" b="6985"/>
+            <wp:docPr id="483276435" name="Picture 1"/>
+            <wp:cNvGraphicFramePr>
+              <a:graphicFrameLocks xmlns:a="http://schemas.openxmlformats.org/drawingml/2006/main" noChangeAspect="1"/>
+            </wp:cNvGraphicFramePr>
+            <a:graphic xmlns:a="http://schemas.openxmlformats.org/drawingml/2006/main">
+              <a:graphicData uri="http://schemas.openxmlformats.org/drawingml/2006/picture">
+                <pic:pic xmlns:pic="http://schemas.openxmlformats.org/drawingml/2006/picture">
+                  <pic:nvPicPr>
+                    <pic:cNvPr id="483276435" name=""/>
+                    <pic:cNvPicPr/>
+                  </pic:nvPicPr>
+                  <pic:blipFill>
+                    <a:blip r:embed="rId17"/>
+                    <a:stretch>
+                      <a:fillRect/>
+                    </a:stretch>
+                  </pic:blipFill>
+                  <pic:spPr>
+                    <a:xfrm>
+                      <a:off x="0" y="0"/>
+                      <a:ext cx="5943600" cy="3631565"/>
+                    </a:xfrm>
+                    <a:prstGeom prst="rect">
+                      <a:avLst/>
+                    </a:prstGeom>
+                  </pic:spPr>
+                </pic:pic>
+              </a:graphicData>
+            </a:graphic>
+          </wp:inline>
+        </w:drawing>
+      </w:r>
+      <w:r>
+        <w:rPr>
+          <w:sz w:val="40"/>
+          <w:szCs w:val="40"/>
+        </w:rPr>
+        <w:drawing>
+          <wp:inline distT="0" distB="0" distL="0" distR="0" wp14:anchorId="444C42C3" wp14:editId="551E504A">
+            <wp:extent cx="5943600" cy="3218180"/>
+            <wp:effectExtent l="0" t="0" r="0" b="1270"/>
+            <wp:docPr id="1153075188" name="Picture 1"/>
+            <wp:cNvGraphicFramePr>
+              <a:graphicFrameLocks xmlns:a="http://schemas.openxmlformats.org/drawingml/2006/main" noChangeAspect="1"/>
+            </wp:cNvGraphicFramePr>
+            <a:graphic xmlns:a="http://schemas.openxmlformats.org/drawingml/2006/main">
+              <a:graphicData uri="http://schemas.openxmlformats.org/drawingml/2006/picture">
+                <pic:pic xmlns:pic="http://schemas.openxmlformats.org/drawingml/2006/picture">
+                  <pic:nvPicPr>
+                    <pic:cNvPr id="1153075188" name=""/>
+                    <pic:cNvPicPr/>
+                  </pic:nvPicPr>
+                  <pic:blipFill>
+                    <a:blip r:embed="rId18"/>
+                    <a:stretch>
+                      <a:fillRect/>
+                    </a:stretch>
+                  </pic:blipFill>
+                  <pic:spPr>
+                    <a:xfrm>
+                      <a:off x="0" y="0"/>
+                      <a:ext cx="5943600" cy="3218180"/>
+                    </a:xfrm>
+                    <a:prstGeom prst="rect">
+                      <a:avLst/>
+                    </a:prstGeom>
+                  </pic:spPr>
+                </pic:pic>
+              </a:graphicData>
+            </a:graphic>
+          </wp:inline>
+        </w:drawing>
+      </w:r>
+      <w:r>
+        <w:rPr>
+          <w:sz w:val="40"/>
+          <w:szCs w:val="40"/>
+        </w:rPr>
+        <w:lastRenderedPageBreak/>
+        <w:drawing>
+          <wp:inline distT="0" distB="0" distL="0" distR="0" wp14:anchorId="7F5D76BE" wp14:editId="5B6666C9">
+            <wp:extent cx="5943600" cy="1410335"/>
+            <wp:effectExtent l="0" t="0" r="0" b="0"/>
+            <wp:docPr id="40935226" name="Picture 1"/>
+            <wp:cNvGraphicFramePr>
+              <a:graphicFrameLocks xmlns:a="http://schemas.openxmlformats.org/drawingml/2006/main" noChangeAspect="1"/>
+            </wp:cNvGraphicFramePr>
+            <a:graphic xmlns:a="http://schemas.openxmlformats.org/drawingml/2006/main">
+              <a:graphicData uri="http://schemas.openxmlformats.org/drawingml/2006/picture">
+                <pic:pic xmlns:pic="http://schemas.openxmlformats.org/drawingml/2006/picture">
+                  <pic:nvPicPr>
+                    <pic:cNvPr id="40935226" name=""/>
+                    <pic:cNvPicPr/>
+                  </pic:nvPicPr>
+                  <pic:blipFill>
+                    <a:blip r:embed="rId19"/>
+                    <a:stretch>
+                      <a:fillRect/>
+                    </a:stretch>
+                  </pic:blipFill>
+                  <pic:spPr>
+                    <a:xfrm>
+                      <a:off x="0" y="0"/>
+                      <a:ext cx="5943600" cy="1410335"/>
+                    </a:xfrm>
+                    <a:prstGeom prst="rect">
+                      <a:avLst/>
+                    </a:prstGeom>
+                  </pic:spPr>
+                </pic:pic>
+              </a:graphicData>
+            </a:graphic>
+          </wp:inline>
+        </w:drawing>
+      </w:r>
+    </w:p>
+    <w:p>
+      <w:pPr>
+        <w:jc w:val="center"/>
+        <w:rPr>
+          <w:sz w:val="40"/>
+          <w:szCs w:val="40"/>
+        </w:rPr>
+      </w:pPr>
+      <w:r>
+        <w:rPr>
+          <w:sz w:val="40"/>
+          <w:szCs w:val="40"/>
+        </w:rPr>
+        <w:t>******************************************************************************</w:t>
+      </w:r>
+    </w:p>
+    <w:p>
+      <w:pPr>
+        <w:rPr>
+          <w:sz w:val="40"/>
+          <w:szCs w:val="40"/>
+        </w:rPr>
+      </w:pPr>
+    </w:p>
+    <w:p>
+      <w:pPr>
+        <w:jc w:val="center"/>
+        <w:rPr>
+          <w:sz w:val="40"/>
+          <w:szCs w:val="40"/>
+        </w:rPr>
+      </w:pPr>
+      <w:r>
+        <w:rPr>
+          <w:noProof/>
           <w:sz w:val="40"/>
           <w:szCs w:val="40"/>
         </w:rPr>
@@ -54,7 +662,7 @@
                     <pic:cNvPicPr/>
                   </pic:nvPicPr>
                   <pic:blipFill>
-                    <a:blip r:embed="rId6"/>
+                    <a:blip r:embed="rId20"/>
                     <a:stretch>
                       <a:fillRect/>
                     </a:stretch>
@@ -84,6 +692,7 @@
       </w:pPr>
       <w:r>
         <w:rPr>
+          <w:noProof/>
           <w:sz w:val="40"/>
           <w:szCs w:val="40"/>
         </w:rPr>
@@ -104,7 +713,7 @@
                     <pic:cNvPicPr/>
                   </pic:nvPicPr>
                   <pic:blipFill>
-                    <a:blip r:embed="rId7"/>
+                    <a:blip r:embed="rId21"/>
                     <a:stretch>
                       <a:fillRect/>
                     </a:stretch>
@@ -126,6 +735,7 @@
       </w:r>
       <w:r>
         <w:rPr>
+          <w:noProof/>
           <w:sz w:val="40"/>
           <w:szCs w:val="40"/>
         </w:rPr>
@@ -145,7 +755,7 @@
                     <pic:cNvPicPr/>
                   </pic:nvPicPr>
                   <pic:blipFill>
-                    <a:blip r:embed="rId8"/>
+                    <a:blip r:embed="rId22"/>
                     <a:stretch>
                       <a:fillRect/>
                     </a:stretch>
@@ -167,6 +777,7 @@
       </w:r>
       <w:r>
         <w:rPr>
+          <w:noProof/>
           <w:sz w:val="40"/>
           <w:szCs w:val="40"/>
         </w:rPr>
@@ -187,7 +798,7 @@
                     <pic:cNvPicPr/>
                   </pic:nvPicPr>
                   <pic:blipFill>
-                    <a:blip r:embed="rId9"/>
+                    <a:blip r:embed="rId23"/>
                     <a:stretch>
                       <a:fillRect/>
                     </a:stretch>
@@ -209,6 +820,7 @@
       </w:r>
       <w:r>
         <w:rPr>
+          <w:noProof/>
           <w:sz w:val="40"/>
           <w:szCs w:val="40"/>
         </w:rPr>
@@ -228,7 +840,7 @@
                     <pic:cNvPicPr/>
                   </pic:nvPicPr>
                   <pic:blipFill>
-                    <a:blip r:embed="rId10"/>
+                    <a:blip r:embed="rId24"/>
                     <a:stretch>
                       <a:fillRect/>
                     </a:stretch>
@@ -266,6 +878,7 @@
       </w:pPr>
       <w:r>
         <w:rPr>
+          <w:noProof/>
           <w:sz w:val="40"/>
           <w:szCs w:val="40"/>
         </w:rPr>
@@ -285,7 +898,7 @@
                     <pic:cNvPicPr/>
                   </pic:nvPicPr>
                   <pic:blipFill>
-                    <a:blip r:embed="rId11"/>
+                    <a:blip r:embed="rId25"/>
                     <a:stretch>
                       <a:fillRect/>
                     </a:stretch>
@@ -339,6 +952,7 @@
       </w:pPr>
       <w:r>
         <w:rPr>
+          <w:noProof/>
           <w:sz w:val="40"/>
           <w:szCs w:val="40"/>
         </w:rPr>
@@ -359,7 +973,7 @@
                     <pic:cNvPicPr/>
                   </pic:nvPicPr>
                   <pic:blipFill>
-                    <a:blip r:embed="rId12"/>
+                    <a:blip r:embed="rId26"/>
                     <a:stretch>
                       <a:fillRect/>
                     </a:stretch>
@@ -381,6 +995,7 @@
       </w:r>
       <w:r>
         <w:rPr>
+          <w:noProof/>
           <w:sz w:val="40"/>
           <w:szCs w:val="40"/>
         </w:rPr>
@@ -400,7 +1015,7 @@
                     <pic:cNvPicPr/>
                   </pic:nvPicPr>
                   <pic:blipFill>
-                    <a:blip r:embed="rId13"/>
+                    <a:blip r:embed="rId27"/>
                     <a:stretch>
                       <a:fillRect/>
                     </a:stretch>
@@ -454,6 +1069,7 @@
       </w:pPr>
       <w:r>
         <w:rPr>
+          <w:noProof/>
           <w:sz w:val="40"/>
           <w:szCs w:val="40"/>
         </w:rPr>
@@ -474,7 +1090,7 @@
                     <pic:cNvPicPr/>
                   </pic:nvPicPr>
                   <pic:blipFill>
-                    <a:blip r:embed="rId14"/>
+                    <a:blip r:embed="rId28"/>
                     <a:stretch>
                       <a:fillRect/>
                     </a:stretch>
@@ -496,6 +1112,7 @@
       </w:r>
       <w:r>
         <w:rPr>
+          <w:noProof/>
           <w:sz w:val="40"/>
           <w:szCs w:val="40"/>
         </w:rPr>
@@ -515,7 +1132,7 @@
                     <pic:cNvPicPr/>
                   </pic:nvPicPr>
                   <pic:blipFill>
-                    <a:blip r:embed="rId15"/>
+                    <a:blip r:embed="rId29"/>
                     <a:stretch>
                       <a:fillRect/>
                     </a:stretch>
@@ -561,6 +1178,7 @@
       </w:pPr>
       <w:r>
         <w:rPr>
+          <w:noProof/>
           <w:sz w:val="40"/>
           <w:szCs w:val="40"/>
         </w:rPr>
@@ -581,7 +1199,7 @@
                     <pic:cNvPicPr/>
                   </pic:nvPicPr>
                   <pic:blipFill>
-                    <a:blip r:embed="rId16"/>
+                    <a:blip r:embed="rId30"/>
                     <a:stretch>
                       <a:fillRect/>
                     </a:stretch>
@@ -603,6 +1221,7 @@
       </w:r>
       <w:r>
         <w:rPr>
+          <w:noProof/>
           <w:sz w:val="40"/>
           <w:szCs w:val="40"/>
         </w:rPr>
@@ -622,7 +1241,7 @@
                     <pic:cNvPicPr/>
                   </pic:nvPicPr>
                   <pic:blipFill>
-                    <a:blip r:embed="rId17"/>
+                    <a:blip r:embed="rId31"/>
                     <a:stretch>
                       <a:fillRect/>
                     </a:stretch>
@@ -676,6 +1295,7 @@
       </w:pPr>
       <w:r>
         <w:rPr>
+          <w:noProof/>
           <w:sz w:val="40"/>
           <w:szCs w:val="40"/>
         </w:rPr>
@@ -696,7 +1316,7 @@
                     <pic:cNvPicPr/>
                   </pic:nvPicPr>
                   <pic:blipFill>
-                    <a:blip r:embed="rId18"/>
+                    <a:blip r:embed="rId32"/>
                     <a:stretch>
                       <a:fillRect/>
                     </a:stretch>
@@ -718,6 +1338,7 @@
       </w:r>
       <w:r>
         <w:rPr>
+          <w:noProof/>
           <w:sz w:val="40"/>
           <w:szCs w:val="40"/>
         </w:rPr>
@@ -737,7 +1358,7 @@
                     <pic:cNvPicPr/>
                   </pic:nvPicPr>
                   <pic:blipFill>
-                    <a:blip r:embed="rId19"/>
+                    <a:blip r:embed="rId33"/>
                     <a:stretch>
                       <a:fillRect/>
                     </a:stretch>
@@ -759,6 +1380,7 @@
       </w:r>
       <w:r>
         <w:rPr>
+          <w:noProof/>
           <w:sz w:val="40"/>
           <w:szCs w:val="40"/>
         </w:rPr>
@@ -779,7 +1401,7 @@
                     <pic:cNvPicPr/>
                   </pic:nvPicPr>
                   <pic:blipFill>
-                    <a:blip r:embed="rId20"/>
+                    <a:blip r:embed="rId34"/>
                     <a:stretch>
                       <a:fillRect/>
                     </a:stretch>
@@ -801,6 +1423,7 @@
       </w:r>
       <w:r>
         <w:rPr>
+          <w:noProof/>
           <w:sz w:val="40"/>
           <w:szCs w:val="40"/>
         </w:rPr>
@@ -820,7 +1443,7 @@
                     <pic:cNvPicPr/>
                   </pic:nvPicPr>
                   <pic:blipFill>
-                    <a:blip r:embed="rId21"/>
+                    <a:blip r:embed="rId35"/>
                     <a:stretch>
                       <a:fillRect/>
                     </a:stretch>
@@ -842,6 +1465,7 @@
       </w:r>
       <w:r>
         <w:rPr>
+          <w:noProof/>
           <w:sz w:val="40"/>
           <w:szCs w:val="40"/>
         </w:rPr>
@@ -862,7 +1486,7 @@
                     <pic:cNvPicPr/>
                   </pic:nvPicPr>
                   <pic:blipFill>
-                    <a:blip r:embed="rId22"/>
+                    <a:blip r:embed="rId36"/>
                     <a:stretch>
                       <a:fillRect/>
                     </a:stretch>
@@ -909,38 +1533,771 @@
     </w:p>
     <w:p>
       <w:pPr>
-        <w:rPr>
-          <w:sz w:val="40"/>
-          <w:szCs w:val="40"/>
-        </w:rPr>
-      </w:pPr>
-    </w:p>
-    <w:p>
-      <w:pPr>
-        <w:rPr>
-          <w:sz w:val="40"/>
-          <w:szCs w:val="40"/>
-        </w:rPr>
-      </w:pPr>
-    </w:p>
-    <w:p>
-      <w:pPr>
-        <w:rPr>
-          <w:sz w:val="40"/>
-          <w:szCs w:val="40"/>
-        </w:rPr>
-      </w:pPr>
-    </w:p>
-    <w:p>
-      <w:pPr>
-        <w:rPr>
-          <w:sz w:val="40"/>
-          <w:szCs w:val="40"/>
-        </w:rPr>
-      </w:pPr>
+        <w:jc w:val="center"/>
+        <w:rPr>
+          <w:sz w:val="40"/>
+          <w:szCs w:val="40"/>
+        </w:rPr>
+      </w:pPr>
+      <w:r>
+        <w:rPr>
+          <w:sz w:val="40"/>
+          <w:szCs w:val="40"/>
+        </w:rPr>
+        <w:lastRenderedPageBreak/>
+        <w:drawing>
+          <wp:inline distT="0" distB="0" distL="0" distR="0" wp14:anchorId="3CCE301C" wp14:editId="4D187604">
+            <wp:extent cx="4000847" cy="4580017"/>
+            <wp:effectExtent l="0" t="0" r="0" b="0"/>
+            <wp:docPr id="1941210037" name="Picture 1"/>
+            <wp:cNvGraphicFramePr>
+              <a:graphicFrameLocks xmlns:a="http://schemas.openxmlformats.org/drawingml/2006/main" noChangeAspect="1"/>
+            </wp:cNvGraphicFramePr>
+            <a:graphic xmlns:a="http://schemas.openxmlformats.org/drawingml/2006/main">
+              <a:graphicData uri="http://schemas.openxmlformats.org/drawingml/2006/picture">
+                <pic:pic xmlns:pic="http://schemas.openxmlformats.org/drawingml/2006/picture">
+                  <pic:nvPicPr>
+                    <pic:cNvPr id="1941210037" name=""/>
+                    <pic:cNvPicPr/>
+                  </pic:nvPicPr>
+                  <pic:blipFill>
+                    <a:blip r:embed="rId37"/>
+                    <a:stretch>
+                      <a:fillRect/>
+                    </a:stretch>
+                  </pic:blipFill>
+                  <pic:spPr>
+                    <a:xfrm>
+                      <a:off x="0" y="0"/>
+                      <a:ext cx="4000847" cy="4580017"/>
+                    </a:xfrm>
+                    <a:prstGeom prst="rect">
+                      <a:avLst/>
+                    </a:prstGeom>
+                  </pic:spPr>
+                </pic:pic>
+              </a:graphicData>
+            </a:graphic>
+          </wp:inline>
+        </w:drawing>
+      </w:r>
+    </w:p>
+    <w:p>
+      <w:pPr>
+        <w:rPr>
+          <w:sz w:val="40"/>
+          <w:szCs w:val="40"/>
+        </w:rPr>
+      </w:pPr>
+      <w:r>
+        <w:rPr>
+          <w:sz w:val="40"/>
+          <w:szCs w:val="40"/>
+        </w:rPr>
+        <w:lastRenderedPageBreak/>
+        <w:drawing>
+          <wp:inline distT="0" distB="0" distL="0" distR="0" wp14:anchorId="0697E297" wp14:editId="439A245E">
+            <wp:extent cx="5943600" cy="6017260"/>
+            <wp:effectExtent l="0" t="0" r="0" b="2540"/>
+            <wp:docPr id="1215505928" name="Picture 1"/>
+            <wp:cNvGraphicFramePr>
+              <a:graphicFrameLocks xmlns:a="http://schemas.openxmlformats.org/drawingml/2006/main" noChangeAspect="1"/>
+            </wp:cNvGraphicFramePr>
+            <a:graphic xmlns:a="http://schemas.openxmlformats.org/drawingml/2006/main">
+              <a:graphicData uri="http://schemas.openxmlformats.org/drawingml/2006/picture">
+                <pic:pic xmlns:pic="http://schemas.openxmlformats.org/drawingml/2006/picture">
+                  <pic:nvPicPr>
+                    <pic:cNvPr id="1215505928" name=""/>
+                    <pic:cNvPicPr/>
+                  </pic:nvPicPr>
+                  <pic:blipFill>
+                    <a:blip r:embed="rId38"/>
+                    <a:stretch>
+                      <a:fillRect/>
+                    </a:stretch>
+                  </pic:blipFill>
+                  <pic:spPr>
+                    <a:xfrm>
+                      <a:off x="0" y="0"/>
+                      <a:ext cx="5943600" cy="6017260"/>
+                    </a:xfrm>
+                    <a:prstGeom prst="rect">
+                      <a:avLst/>
+                    </a:prstGeom>
+                  </pic:spPr>
+                </pic:pic>
+              </a:graphicData>
+            </a:graphic>
+          </wp:inline>
+        </w:drawing>
+      </w:r>
+      <w:r>
+        <w:rPr>
+          <w:sz w:val="40"/>
+          <w:szCs w:val="40"/>
+        </w:rPr>
+        <w:drawing>
+          <wp:inline distT="0" distB="0" distL="0" distR="0" wp14:anchorId="51521775" wp14:editId="39EF905E">
+            <wp:extent cx="5943600" cy="1236345"/>
+            <wp:effectExtent l="0" t="0" r="0" b="1905"/>
+            <wp:docPr id="1079176787" name="Picture 1"/>
+            <wp:cNvGraphicFramePr>
+              <a:graphicFrameLocks xmlns:a="http://schemas.openxmlformats.org/drawingml/2006/main" noChangeAspect="1"/>
+            </wp:cNvGraphicFramePr>
+            <a:graphic xmlns:a="http://schemas.openxmlformats.org/drawingml/2006/main">
+              <a:graphicData uri="http://schemas.openxmlformats.org/drawingml/2006/picture">
+                <pic:pic xmlns:pic="http://schemas.openxmlformats.org/drawingml/2006/picture">
+                  <pic:nvPicPr>
+                    <pic:cNvPr id="1079176787" name=""/>
+                    <pic:cNvPicPr/>
+                  </pic:nvPicPr>
+                  <pic:blipFill>
+                    <a:blip r:embed="rId39"/>
+                    <a:stretch>
+                      <a:fillRect/>
+                    </a:stretch>
+                  </pic:blipFill>
+                  <pic:spPr>
+                    <a:xfrm>
+                      <a:off x="0" y="0"/>
+                      <a:ext cx="5943600" cy="1236345"/>
+                    </a:xfrm>
+                    <a:prstGeom prst="rect">
+                      <a:avLst/>
+                    </a:prstGeom>
+                  </pic:spPr>
+                </pic:pic>
+              </a:graphicData>
+            </a:graphic>
+          </wp:inline>
+        </w:drawing>
+      </w:r>
+    </w:p>
+    <w:p>
+      <w:pPr>
+        <w:rPr>
+          <w:sz w:val="40"/>
+          <w:szCs w:val="40"/>
+        </w:rPr>
+      </w:pPr>
+      <w:r>
+        <w:rPr>
+          <w:sz w:val="40"/>
+          <w:szCs w:val="40"/>
+        </w:rPr>
+        <w:lastRenderedPageBreak/>
+        <w:drawing>
+          <wp:inline distT="0" distB="0" distL="0" distR="0" wp14:anchorId="0CBB1E37" wp14:editId="229AB30B">
+            <wp:extent cx="5943600" cy="5831840"/>
+            <wp:effectExtent l="0" t="0" r="0" b="0"/>
+            <wp:docPr id="1670551683" name="Picture 1"/>
+            <wp:cNvGraphicFramePr>
+              <a:graphicFrameLocks xmlns:a="http://schemas.openxmlformats.org/drawingml/2006/main" noChangeAspect="1"/>
+            </wp:cNvGraphicFramePr>
+            <a:graphic xmlns:a="http://schemas.openxmlformats.org/drawingml/2006/main">
+              <a:graphicData uri="http://schemas.openxmlformats.org/drawingml/2006/picture">
+                <pic:pic xmlns:pic="http://schemas.openxmlformats.org/drawingml/2006/picture">
+                  <pic:nvPicPr>
+                    <pic:cNvPr id="1670551683" name=""/>
+                    <pic:cNvPicPr/>
+                  </pic:nvPicPr>
+                  <pic:blipFill>
+                    <a:blip r:embed="rId40"/>
+                    <a:stretch>
+                      <a:fillRect/>
+                    </a:stretch>
+                  </pic:blipFill>
+                  <pic:spPr>
+                    <a:xfrm>
+                      <a:off x="0" y="0"/>
+                      <a:ext cx="5943600" cy="5831840"/>
+                    </a:xfrm>
+                    <a:prstGeom prst="rect">
+                      <a:avLst/>
+                    </a:prstGeom>
+                  </pic:spPr>
+                </pic:pic>
+              </a:graphicData>
+            </a:graphic>
+          </wp:inline>
+        </w:drawing>
+      </w:r>
+      <w:r>
+        <w:rPr>
+          <w:sz w:val="40"/>
+          <w:szCs w:val="40"/>
+        </w:rPr>
+        <w:drawing>
+          <wp:inline distT="0" distB="0" distL="0" distR="0" wp14:anchorId="242AB97C" wp14:editId="587BD172">
+            <wp:extent cx="5943600" cy="1245235"/>
+            <wp:effectExtent l="0" t="0" r="0" b="0"/>
+            <wp:docPr id="1575822160" name="Picture 1"/>
+            <wp:cNvGraphicFramePr>
+              <a:graphicFrameLocks xmlns:a="http://schemas.openxmlformats.org/drawingml/2006/main" noChangeAspect="1"/>
+            </wp:cNvGraphicFramePr>
+            <a:graphic xmlns:a="http://schemas.openxmlformats.org/drawingml/2006/main">
+              <a:graphicData uri="http://schemas.openxmlformats.org/drawingml/2006/picture">
+                <pic:pic xmlns:pic="http://schemas.openxmlformats.org/drawingml/2006/picture">
+                  <pic:nvPicPr>
+                    <pic:cNvPr id="1575822160" name=""/>
+                    <pic:cNvPicPr/>
+                  </pic:nvPicPr>
+                  <pic:blipFill>
+                    <a:blip r:embed="rId41"/>
+                    <a:stretch>
+                      <a:fillRect/>
+                    </a:stretch>
+                  </pic:blipFill>
+                  <pic:spPr>
+                    <a:xfrm>
+                      <a:off x="0" y="0"/>
+                      <a:ext cx="5943600" cy="1245235"/>
+                    </a:xfrm>
+                    <a:prstGeom prst="rect">
+                      <a:avLst/>
+                    </a:prstGeom>
+                  </pic:spPr>
+                </pic:pic>
+              </a:graphicData>
+            </a:graphic>
+          </wp:inline>
+        </w:drawing>
+      </w:r>
+      <w:r>
+        <w:rPr>
+          <w:sz w:val="40"/>
+          <w:szCs w:val="40"/>
+        </w:rPr>
+        <w:lastRenderedPageBreak/>
+        <w:drawing>
+          <wp:inline distT="0" distB="0" distL="0" distR="0" wp14:anchorId="7C654411" wp14:editId="0F820D97">
+            <wp:extent cx="5943600" cy="3655060"/>
+            <wp:effectExtent l="0" t="0" r="0" b="2540"/>
+            <wp:docPr id="251582933" name="Picture 1"/>
+            <wp:cNvGraphicFramePr>
+              <a:graphicFrameLocks xmlns:a="http://schemas.openxmlformats.org/drawingml/2006/main" noChangeAspect="1"/>
+            </wp:cNvGraphicFramePr>
+            <a:graphic xmlns:a="http://schemas.openxmlformats.org/drawingml/2006/main">
+              <a:graphicData uri="http://schemas.openxmlformats.org/drawingml/2006/picture">
+                <pic:pic xmlns:pic="http://schemas.openxmlformats.org/drawingml/2006/picture">
+                  <pic:nvPicPr>
+                    <pic:cNvPr id="251582933" name=""/>
+                    <pic:cNvPicPr/>
+                  </pic:nvPicPr>
+                  <pic:blipFill>
+                    <a:blip r:embed="rId42"/>
+                    <a:stretch>
+                      <a:fillRect/>
+                    </a:stretch>
+                  </pic:blipFill>
+                  <pic:spPr>
+                    <a:xfrm>
+                      <a:off x="0" y="0"/>
+                      <a:ext cx="5943600" cy="3655060"/>
+                    </a:xfrm>
+                    <a:prstGeom prst="rect">
+                      <a:avLst/>
+                    </a:prstGeom>
+                  </pic:spPr>
+                </pic:pic>
+              </a:graphicData>
+            </a:graphic>
+          </wp:inline>
+        </w:drawing>
+      </w:r>
+      <w:r>
+        <w:rPr>
+          <w:sz w:val="40"/>
+          <w:szCs w:val="40"/>
+        </w:rPr>
+        <w:lastRenderedPageBreak/>
+        <w:drawing>
+          <wp:inline distT="0" distB="0" distL="0" distR="0" wp14:anchorId="2A9902FF" wp14:editId="2150C0CC">
+            <wp:extent cx="5943600" cy="5615940"/>
+            <wp:effectExtent l="0" t="0" r="0" b="3810"/>
+            <wp:docPr id="889981939" name="Picture 1"/>
+            <wp:cNvGraphicFramePr>
+              <a:graphicFrameLocks xmlns:a="http://schemas.openxmlformats.org/drawingml/2006/main" noChangeAspect="1"/>
+            </wp:cNvGraphicFramePr>
+            <a:graphic xmlns:a="http://schemas.openxmlformats.org/drawingml/2006/main">
+              <a:graphicData uri="http://schemas.openxmlformats.org/drawingml/2006/picture">
+                <pic:pic xmlns:pic="http://schemas.openxmlformats.org/drawingml/2006/picture">
+                  <pic:nvPicPr>
+                    <pic:cNvPr id="889981939" name=""/>
+                    <pic:cNvPicPr/>
+                  </pic:nvPicPr>
+                  <pic:blipFill>
+                    <a:blip r:embed="rId43"/>
+                    <a:stretch>
+                      <a:fillRect/>
+                    </a:stretch>
+                  </pic:blipFill>
+                  <pic:spPr>
+                    <a:xfrm>
+                      <a:off x="0" y="0"/>
+                      <a:ext cx="5943600" cy="5615940"/>
+                    </a:xfrm>
+                    <a:prstGeom prst="rect">
+                      <a:avLst/>
+                    </a:prstGeom>
+                  </pic:spPr>
+                </pic:pic>
+              </a:graphicData>
+            </a:graphic>
+          </wp:inline>
+        </w:drawing>
+      </w:r>
+    </w:p>
+    <w:p>
+      <w:pPr>
+        <w:rPr>
+          <w:sz w:val="40"/>
+          <w:szCs w:val="40"/>
+        </w:rPr>
+      </w:pPr>
+      <w:r>
+        <w:rPr>
+          <w:sz w:val="40"/>
+          <w:szCs w:val="40"/>
+        </w:rPr>
+        <w:lastRenderedPageBreak/>
+        <w:drawing>
+          <wp:inline distT="0" distB="0" distL="0" distR="0" wp14:anchorId="500D1F59" wp14:editId="69B8D0E5">
+            <wp:extent cx="5943600" cy="1179195"/>
+            <wp:effectExtent l="0" t="0" r="0" b="1905"/>
+            <wp:docPr id="60559196" name="Picture 1"/>
+            <wp:cNvGraphicFramePr>
+              <a:graphicFrameLocks xmlns:a="http://schemas.openxmlformats.org/drawingml/2006/main" noChangeAspect="1"/>
+            </wp:cNvGraphicFramePr>
+            <a:graphic xmlns:a="http://schemas.openxmlformats.org/drawingml/2006/main">
+              <a:graphicData uri="http://schemas.openxmlformats.org/drawingml/2006/picture">
+                <pic:pic xmlns:pic="http://schemas.openxmlformats.org/drawingml/2006/picture">
+                  <pic:nvPicPr>
+                    <pic:cNvPr id="60559196" name=""/>
+                    <pic:cNvPicPr/>
+                  </pic:nvPicPr>
+                  <pic:blipFill>
+                    <a:blip r:embed="rId44"/>
+                    <a:stretch>
+                      <a:fillRect/>
+                    </a:stretch>
+                  </pic:blipFill>
+                  <pic:spPr>
+                    <a:xfrm>
+                      <a:off x="0" y="0"/>
+                      <a:ext cx="5943600" cy="1179195"/>
+                    </a:xfrm>
+                    <a:prstGeom prst="rect">
+                      <a:avLst/>
+                    </a:prstGeom>
+                  </pic:spPr>
+                </pic:pic>
+              </a:graphicData>
+            </a:graphic>
+          </wp:inline>
+        </w:drawing>
+      </w:r>
+      <w:r>
+        <w:rPr>
+          <w:sz w:val="40"/>
+          <w:szCs w:val="40"/>
+        </w:rPr>
+        <w:drawing>
+          <wp:inline distT="0" distB="0" distL="0" distR="0" wp14:anchorId="576AC8E0" wp14:editId="56E95A2E">
+            <wp:extent cx="5943600" cy="5130165"/>
+            <wp:effectExtent l="0" t="0" r="0" b="0"/>
+            <wp:docPr id="611534289" name="Picture 1"/>
+            <wp:cNvGraphicFramePr>
+              <a:graphicFrameLocks xmlns:a="http://schemas.openxmlformats.org/drawingml/2006/main" noChangeAspect="1"/>
+            </wp:cNvGraphicFramePr>
+            <a:graphic xmlns:a="http://schemas.openxmlformats.org/drawingml/2006/main">
+              <a:graphicData uri="http://schemas.openxmlformats.org/drawingml/2006/picture">
+                <pic:pic xmlns:pic="http://schemas.openxmlformats.org/drawingml/2006/picture">
+                  <pic:nvPicPr>
+                    <pic:cNvPr id="611534289" name=""/>
+                    <pic:cNvPicPr/>
+                  </pic:nvPicPr>
+                  <pic:blipFill>
+                    <a:blip r:embed="rId45"/>
+                    <a:stretch>
+                      <a:fillRect/>
+                    </a:stretch>
+                  </pic:blipFill>
+                  <pic:spPr>
+                    <a:xfrm>
+                      <a:off x="0" y="0"/>
+                      <a:ext cx="5943600" cy="5130165"/>
+                    </a:xfrm>
+                    <a:prstGeom prst="rect">
+                      <a:avLst/>
+                    </a:prstGeom>
+                  </pic:spPr>
+                </pic:pic>
+              </a:graphicData>
+            </a:graphic>
+          </wp:inline>
+        </w:drawing>
+      </w:r>
+      <w:r>
+        <w:rPr>
+          <w:sz w:val="40"/>
+          <w:szCs w:val="40"/>
+        </w:rPr>
+        <w:lastRenderedPageBreak/>
+        <w:drawing>
+          <wp:inline distT="0" distB="0" distL="0" distR="0" wp14:anchorId="6C9AE9AF" wp14:editId="4C6260EF">
+            <wp:extent cx="5943600" cy="4857750"/>
+            <wp:effectExtent l="0" t="0" r="0" b="0"/>
+            <wp:docPr id="1536458072" name="Picture 1"/>
+            <wp:cNvGraphicFramePr>
+              <a:graphicFrameLocks xmlns:a="http://schemas.openxmlformats.org/drawingml/2006/main" noChangeAspect="1"/>
+            </wp:cNvGraphicFramePr>
+            <a:graphic xmlns:a="http://schemas.openxmlformats.org/drawingml/2006/main">
+              <a:graphicData uri="http://schemas.openxmlformats.org/drawingml/2006/picture">
+                <pic:pic xmlns:pic="http://schemas.openxmlformats.org/drawingml/2006/picture">
+                  <pic:nvPicPr>
+                    <pic:cNvPr id="1536458072" name=""/>
+                    <pic:cNvPicPr/>
+                  </pic:nvPicPr>
+                  <pic:blipFill>
+                    <a:blip r:embed="rId46"/>
+                    <a:stretch>
+                      <a:fillRect/>
+                    </a:stretch>
+                  </pic:blipFill>
+                  <pic:spPr>
+                    <a:xfrm>
+                      <a:off x="0" y="0"/>
+                      <a:ext cx="5943600" cy="4857750"/>
+                    </a:xfrm>
+                    <a:prstGeom prst="rect">
+                      <a:avLst/>
+                    </a:prstGeom>
+                  </pic:spPr>
+                </pic:pic>
+              </a:graphicData>
+            </a:graphic>
+          </wp:inline>
+        </w:drawing>
+      </w:r>
+    </w:p>
+    <w:p>
+      <w:pPr>
+        <w:jc w:val="center"/>
+        <w:rPr>
+          <w:sz w:val="40"/>
+          <w:szCs w:val="40"/>
+        </w:rPr>
+      </w:pPr>
+      <w:r>
+        <w:rPr>
+          <w:sz w:val="40"/>
+          <w:szCs w:val="40"/>
+        </w:rPr>
+        <w:t>**************************************************************************</w:t>
+      </w:r>
+    </w:p>
+    <w:p>
+      <w:pPr>
+        <w:rPr>
+          <w:sz w:val="40"/>
+          <w:szCs w:val="40"/>
+        </w:rPr>
+      </w:pPr>
+      <w:r>
+        <w:rPr>
+          <w:sz w:val="40"/>
+          <w:szCs w:val="40"/>
+        </w:rPr>
+        <w:lastRenderedPageBreak/>
+        <w:drawing>
+          <wp:inline distT="0" distB="0" distL="0" distR="0" wp14:anchorId="1FDF40E7" wp14:editId="73ABB840">
+            <wp:extent cx="5943600" cy="6024245"/>
+            <wp:effectExtent l="0" t="0" r="0" b="0"/>
+            <wp:docPr id="1853090638" name="Picture 1"/>
+            <wp:cNvGraphicFramePr>
+              <a:graphicFrameLocks xmlns:a="http://schemas.openxmlformats.org/drawingml/2006/main" noChangeAspect="1"/>
+            </wp:cNvGraphicFramePr>
+            <a:graphic xmlns:a="http://schemas.openxmlformats.org/drawingml/2006/main">
+              <a:graphicData uri="http://schemas.openxmlformats.org/drawingml/2006/picture">
+                <pic:pic xmlns:pic="http://schemas.openxmlformats.org/drawingml/2006/picture">
+                  <pic:nvPicPr>
+                    <pic:cNvPr id="1853090638" name=""/>
+                    <pic:cNvPicPr/>
+                  </pic:nvPicPr>
+                  <pic:blipFill>
+                    <a:blip r:embed="rId47"/>
+                    <a:stretch>
+                      <a:fillRect/>
+                    </a:stretch>
+                  </pic:blipFill>
+                  <pic:spPr>
+                    <a:xfrm>
+                      <a:off x="0" y="0"/>
+                      <a:ext cx="5943600" cy="6024245"/>
+                    </a:xfrm>
+                    <a:prstGeom prst="rect">
+                      <a:avLst/>
+                    </a:prstGeom>
+                  </pic:spPr>
+                </pic:pic>
+              </a:graphicData>
+            </a:graphic>
+          </wp:inline>
+        </w:drawing>
+      </w:r>
+      <w:r>
+        <w:rPr>
+          <w:sz w:val="40"/>
+          <w:szCs w:val="40"/>
+        </w:rPr>
+        <w:lastRenderedPageBreak/>
+        <w:drawing>
+          <wp:inline distT="0" distB="0" distL="0" distR="0" wp14:anchorId="48CAA0E7" wp14:editId="41B93BDD">
+            <wp:extent cx="5943600" cy="3062605"/>
+            <wp:effectExtent l="0" t="0" r="0" b="4445"/>
+            <wp:docPr id="1855335814" name="Picture 1"/>
+            <wp:cNvGraphicFramePr>
+              <a:graphicFrameLocks xmlns:a="http://schemas.openxmlformats.org/drawingml/2006/main" noChangeAspect="1"/>
+            </wp:cNvGraphicFramePr>
+            <a:graphic xmlns:a="http://schemas.openxmlformats.org/drawingml/2006/main">
+              <a:graphicData uri="http://schemas.openxmlformats.org/drawingml/2006/picture">
+                <pic:pic xmlns:pic="http://schemas.openxmlformats.org/drawingml/2006/picture">
+                  <pic:nvPicPr>
+                    <pic:cNvPr id="1855335814" name=""/>
+                    <pic:cNvPicPr/>
+                  </pic:nvPicPr>
+                  <pic:blipFill>
+                    <a:blip r:embed="rId48"/>
+                    <a:stretch>
+                      <a:fillRect/>
+                    </a:stretch>
+                  </pic:blipFill>
+                  <pic:spPr>
+                    <a:xfrm>
+                      <a:off x="0" y="0"/>
+                      <a:ext cx="5943600" cy="3062605"/>
+                    </a:xfrm>
+                    <a:prstGeom prst="rect">
+                      <a:avLst/>
+                    </a:prstGeom>
+                  </pic:spPr>
+                </pic:pic>
+              </a:graphicData>
+            </a:graphic>
+          </wp:inline>
+        </w:drawing>
+      </w:r>
+    </w:p>
+    <w:p>
+      <w:pPr>
+        <w:rPr>
+          <w:sz w:val="40"/>
+          <w:szCs w:val="40"/>
+        </w:rPr>
+      </w:pPr>
+      <w:r>
+        <w:rPr>
+          <w:sz w:val="40"/>
+          <w:szCs w:val="40"/>
+        </w:rPr>
+        <w:lastRenderedPageBreak/>
+        <w:drawing>
+          <wp:inline distT="0" distB="0" distL="0" distR="0" wp14:anchorId="1644AD09" wp14:editId="4AF3A0F5">
+            <wp:extent cx="5943600" cy="5267960"/>
+            <wp:effectExtent l="0" t="0" r="0" b="8890"/>
+            <wp:docPr id="1254656409" name="Picture 1"/>
+            <wp:cNvGraphicFramePr>
+              <a:graphicFrameLocks xmlns:a="http://schemas.openxmlformats.org/drawingml/2006/main" noChangeAspect="1"/>
+            </wp:cNvGraphicFramePr>
+            <a:graphic xmlns:a="http://schemas.openxmlformats.org/drawingml/2006/main">
+              <a:graphicData uri="http://schemas.openxmlformats.org/drawingml/2006/picture">
+                <pic:pic xmlns:pic="http://schemas.openxmlformats.org/drawingml/2006/picture">
+                  <pic:nvPicPr>
+                    <pic:cNvPr id="1254656409" name=""/>
+                    <pic:cNvPicPr/>
+                  </pic:nvPicPr>
+                  <pic:blipFill>
+                    <a:blip r:embed="rId49"/>
+                    <a:stretch>
+                      <a:fillRect/>
+                    </a:stretch>
+                  </pic:blipFill>
+                  <pic:spPr>
+                    <a:xfrm>
+                      <a:off x="0" y="0"/>
+                      <a:ext cx="5943600" cy="5267960"/>
+                    </a:xfrm>
+                    <a:prstGeom prst="rect">
+                      <a:avLst/>
+                    </a:prstGeom>
+                  </pic:spPr>
+                </pic:pic>
+              </a:graphicData>
+            </a:graphic>
+          </wp:inline>
+        </w:drawing>
+      </w:r>
+      <w:r>
+        <w:rPr>
+          <w:sz w:val="40"/>
+          <w:szCs w:val="40"/>
+        </w:rPr>
+        <w:drawing>
+          <wp:inline distT="0" distB="0" distL="0" distR="0" wp14:anchorId="210F9155" wp14:editId="17B82F57">
+            <wp:extent cx="5943600" cy="1690370"/>
+            <wp:effectExtent l="0" t="0" r="0" b="5080"/>
+            <wp:docPr id="173789222" name="Picture 1"/>
+            <wp:cNvGraphicFramePr>
+              <a:graphicFrameLocks xmlns:a="http://schemas.openxmlformats.org/drawingml/2006/main" noChangeAspect="1"/>
+            </wp:cNvGraphicFramePr>
+            <a:graphic xmlns:a="http://schemas.openxmlformats.org/drawingml/2006/main">
+              <a:graphicData uri="http://schemas.openxmlformats.org/drawingml/2006/picture">
+                <pic:pic xmlns:pic="http://schemas.openxmlformats.org/drawingml/2006/picture">
+                  <pic:nvPicPr>
+                    <pic:cNvPr id="173789222" name=""/>
+                    <pic:cNvPicPr/>
+                  </pic:nvPicPr>
+                  <pic:blipFill>
+                    <a:blip r:embed="rId50"/>
+                    <a:stretch>
+                      <a:fillRect/>
+                    </a:stretch>
+                  </pic:blipFill>
+                  <pic:spPr>
+                    <a:xfrm>
+                      <a:off x="0" y="0"/>
+                      <a:ext cx="5943600" cy="1690370"/>
+                    </a:xfrm>
+                    <a:prstGeom prst="rect">
+                      <a:avLst/>
+                    </a:prstGeom>
+                  </pic:spPr>
+                </pic:pic>
+              </a:graphicData>
+            </a:graphic>
+          </wp:inline>
+        </w:drawing>
+      </w:r>
+    </w:p>
+    <w:p>
+      <w:pPr>
+        <w:rPr>
+          <w:sz w:val="40"/>
+          <w:szCs w:val="40"/>
+        </w:rPr>
+      </w:pPr>
+      <w:r>
+        <w:rPr>
+          <w:sz w:val="40"/>
+          <w:szCs w:val="40"/>
+        </w:rPr>
+        <w:lastRenderedPageBreak/>
+        <w:drawing>
+          <wp:inline distT="0" distB="0" distL="0" distR="0" wp14:anchorId="1D3C79EF" wp14:editId="63F1C302">
+            <wp:extent cx="5943600" cy="4933950"/>
+            <wp:effectExtent l="0" t="0" r="0" b="0"/>
+            <wp:docPr id="361267855" name="Picture 1"/>
+            <wp:cNvGraphicFramePr>
+              <a:graphicFrameLocks xmlns:a="http://schemas.openxmlformats.org/drawingml/2006/main" noChangeAspect="1"/>
+            </wp:cNvGraphicFramePr>
+            <a:graphic xmlns:a="http://schemas.openxmlformats.org/drawingml/2006/main">
+              <a:graphicData uri="http://schemas.openxmlformats.org/drawingml/2006/picture">
+                <pic:pic xmlns:pic="http://schemas.openxmlformats.org/drawingml/2006/picture">
+                  <pic:nvPicPr>
+                    <pic:cNvPr id="361267855" name=""/>
+                    <pic:cNvPicPr/>
+                  </pic:nvPicPr>
+                  <pic:blipFill>
+                    <a:blip r:embed="rId51"/>
+                    <a:stretch>
+                      <a:fillRect/>
+                    </a:stretch>
+                  </pic:blipFill>
+                  <pic:spPr>
+                    <a:xfrm>
+                      <a:off x="0" y="0"/>
+                      <a:ext cx="5943600" cy="4933950"/>
+                    </a:xfrm>
+                    <a:prstGeom prst="rect">
+                      <a:avLst/>
+                    </a:prstGeom>
+                  </pic:spPr>
+                </pic:pic>
+              </a:graphicData>
+            </a:graphic>
+          </wp:inline>
+        </w:drawing>
+      </w:r>
+      <w:r>
+        <w:rPr>
+          <w:sz w:val="40"/>
+          <w:szCs w:val="40"/>
+        </w:rPr>
+        <w:lastRenderedPageBreak/>
+        <w:drawing>
+          <wp:inline distT="0" distB="0" distL="0" distR="0" wp14:anchorId="2C466F27" wp14:editId="63E14910">
+            <wp:extent cx="5943600" cy="5052695"/>
+            <wp:effectExtent l="0" t="0" r="0" b="0"/>
+            <wp:docPr id="261684458" name="Picture 1"/>
+            <wp:cNvGraphicFramePr>
+              <a:graphicFrameLocks xmlns:a="http://schemas.openxmlformats.org/drawingml/2006/main" noChangeAspect="1"/>
+            </wp:cNvGraphicFramePr>
+            <a:graphic xmlns:a="http://schemas.openxmlformats.org/drawingml/2006/main">
+              <a:graphicData uri="http://schemas.openxmlformats.org/drawingml/2006/picture">
+                <pic:pic xmlns:pic="http://schemas.openxmlformats.org/drawingml/2006/picture">
+                  <pic:nvPicPr>
+                    <pic:cNvPr id="261684458" name=""/>
+                    <pic:cNvPicPr/>
+                  </pic:nvPicPr>
+                  <pic:blipFill>
+                    <a:blip r:embed="rId52"/>
+                    <a:stretch>
+                      <a:fillRect/>
+                    </a:stretch>
+                  </pic:blipFill>
+                  <pic:spPr>
+                    <a:xfrm>
+                      <a:off x="0" y="0"/>
+                      <a:ext cx="5943600" cy="5052695"/>
+                    </a:xfrm>
+                    <a:prstGeom prst="rect">
+                      <a:avLst/>
+                    </a:prstGeom>
+                  </pic:spPr>
+                </pic:pic>
+              </a:graphicData>
+            </a:graphic>
+          </wp:inline>
+        </w:drawing>
+      </w:r>
+    </w:p>
+    <w:p>
+      <w:pPr>
+        <w:rPr>
+          <w:sz w:val="40"/>
+          <w:szCs w:val="40"/>
+        </w:rPr>
+      </w:pPr>
+    </w:p>
+    <w:p>
+      <w:pPr>
+        <w:jc w:val="center"/>
+        <w:rPr>
+          <w:sz w:val="40"/>
+          <w:szCs w:val="40"/>
+        </w:rPr>
+      </w:pPr>
+      <w:r>
+        <w:rPr>
+          <w:sz w:val="40"/>
+          <w:szCs w:val="40"/>
+        </w:rPr>
+        <w:t>*******************************************************************************</w:t>
+      </w:r>
     </w:p>
     <w:sectPr>
-      <w:footerReference w:type="default" r:id="rId23"/>
+      <w:footerReference w:type="default" r:id="rId53"/>
       <w:pgSz w:w="12240" w:h="15840"/>
       <w:pgMar w:top="1440" w:right="1440" w:bottom="1440" w:left="1440" w:header="720" w:footer="720" w:gutter="0"/>
       <w:cols w:space="720"/>
@@ -1821,4 +3178,16 @@
     </a:ext>
   </a:extLst>
 </a:theme>
+</file>
+
+<file path=customXml/item1.xml><?xml version="1.0" encoding="utf-8"?>
+<b:Sources xmlns:b="http://schemas.openxmlformats.org/officeDocument/2006/bibliography" xmlns="http://schemas.openxmlformats.org/officeDocument/2006/bibliography" SelectedStyle="\APASixthEditionOfficeOnline.xsl" StyleName="APA" Version="6"/>
+</file>
+
+<file path=customXml/itemProps1.xml><?xml version="1.0" encoding="utf-8"?>
+<ds:datastoreItem xmlns:ds="http://schemas.openxmlformats.org/officeDocument/2006/customXml" ds:itemID="{69588100-53AA-4BC7-A7D4-8B2ADCBAFD98}">
+  <ds:schemaRefs>
+    <ds:schemaRef ds:uri="http://schemas.openxmlformats.org/officeDocument/2006/bibliography"/>
+  </ds:schemaRefs>
+</ds:datastoreItem>
 </file>
</xml_diff>